<commit_message>
Ejercicio 19 hecho y guía de estudio para sobrecargas
</commit_message>
<xml_diff>
--- a/Estudiar/04_Guía de Estudio_Sobrecarga.docx
+++ b/Estudiar/04_Guía de Estudio_Sobrecarga.docx
@@ -77,6 +77,13 @@
         </w:rPr>
         <w:t xml:space="preserve"> </w:t>
       </w:r>
+      <w:r>
+        <w:rPr>
+          <w:sz w:val="28"/>
+          <w:lang w:val="es-MX"/>
+        </w:rPr>
+        <w:t>Compilación.</w:t>
+      </w:r>
     </w:p>
     <w:p>
       <w:pPr>
@@ -104,6 +111,13 @@
         </w:rPr>
         <w:t xml:space="preserve"> </w:t>
       </w:r>
+      <w:r>
+        <w:rPr>
+          <w:sz w:val="28"/>
+          <w:lang w:val="es-MX"/>
+        </w:rPr>
+        <w:t>Sí.</w:t>
+      </w:r>
     </w:p>
     <w:p>
       <w:pPr>
@@ -129,7 +143,8 @@
           <w:sz w:val="28"/>
           <w:lang w:val="es-MX"/>
         </w:rPr>
-        <w:t xml:space="preserve"> </w:t>
+        <w:br/>
+        <w:t>No.</w:t>
       </w:r>
     </w:p>
     <w:p>
@@ -156,7 +171,21 @@
           <w:sz w:val="28"/>
           <w:lang w:val="es-MX"/>
         </w:rPr>
+        <w:br/>
+      </w:r>
+      <w:r>
+        <w:rPr>
+          <w:sz w:val="28"/>
+          <w:lang w:val="es-MX"/>
+        </w:rPr>
         <w:t xml:space="preserve"> </w:t>
+      </w:r>
+      <w:r>
+        <w:rPr>
+          <w:sz w:val="28"/>
+          <w:lang w:val="es-MX"/>
+        </w:rPr>
+        <w:t>No.</w:t>
       </w:r>
     </w:p>
     <w:p>
@@ -185,6 +214,14 @@
         </w:rPr>
         <w:t xml:space="preserve"> </w:t>
       </w:r>
+      <w:r>
+        <w:rPr>
+          <w:sz w:val="28"/>
+          <w:lang w:val="es-MX"/>
+        </w:rPr>
+        <w:br/>
+        <w:t>Parámetros opcionales.</w:t>
+      </w:r>
     </w:p>
     <w:p>
       <w:pPr>
@@ -210,7 +247,21 @@
           <w:sz w:val="28"/>
           <w:lang w:val="es-MX"/>
         </w:rPr>
+        <w:br/>
+      </w:r>
+      <w:r>
+        <w:rPr>
+          <w:sz w:val="28"/>
+          <w:lang w:val="es-MX"/>
+        </w:rPr>
         <w:t xml:space="preserve"> </w:t>
+      </w:r>
+      <w:r>
+        <w:rPr>
+          <w:sz w:val="28"/>
+          <w:lang w:val="es-MX"/>
+        </w:rPr>
+        <w:t>El tipo de dato, número u orden de los parámetros.</w:t>
       </w:r>
     </w:p>
     <w:p>
@@ -239,6 +290,20 @@
         </w:rPr>
         <w:t xml:space="preserve"> </w:t>
       </w:r>
+      <w:r>
+        <w:rPr>
+          <w:sz w:val="28"/>
+          <w:lang w:val="es-MX"/>
+        </w:rPr>
+        <w:br/>
+      </w:r>
+      <w:r>
+        <w:rPr>
+          <w:sz w:val="28"/>
+          <w:lang w:val="es-MX"/>
+        </w:rPr>
+        <w:t>Llamamos del método más complejo al más simple.</w:t>
+      </w:r>
     </w:p>
     <w:p>
       <w:pPr>
@@ -282,6 +347,20 @@
         </w:rPr>
         <w:t xml:space="preserve"> </w:t>
       </w:r>
+      <w:r>
+        <w:rPr>
+          <w:sz w:val="28"/>
+          <w:lang w:val="es-MX"/>
+        </w:rPr>
+        <w:br/>
+      </w:r>
+      <w:r>
+        <w:rPr>
+          <w:sz w:val="28"/>
+          <w:lang w:val="es-MX"/>
+        </w:rPr>
+        <w:t>No.</w:t>
+      </w:r>
     </w:p>
     <w:p>
       <w:pPr>
@@ -302,6 +381,20 @@
         </w:rPr>
         <w:t>Repasar los ejercicios en la PPT “04-Sobrecarga.pptx”.</w:t>
       </w:r>
+      <w:r>
+        <w:rPr>
+          <w:sz w:val="28"/>
+          <w:lang w:val="es-MX"/>
+        </w:rPr>
+        <w:br/>
+      </w:r>
+      <w:r>
+        <w:rPr>
+          <w:sz w:val="28"/>
+          <w:lang w:val="es-MX"/>
+        </w:rPr>
+        <w:t>Para parcial.</w:t>
+      </w:r>
     </w:p>
     <w:p>
       <w:pPr>
@@ -354,9 +447,18 @@
         </w:rPr>
         <w:t xml:space="preserve">)? </w:t>
       </w:r>
-    </w:p>
-    <w:p>
-      <w:pPr>
+      <w:r>
+        <w:rPr>
+          <w:sz w:val="28"/>
+          <w:lang w:val="es-MX"/>
+        </w:rPr>
+        <w:br/>
+        <w:t>Para parcial.</w:t>
+      </w:r>
+    </w:p>
+    <w:p>
+      <w:pPr>
+        <w:ind w:left="360"/>
         <w:rPr>
           <w:sz w:val="28"/>
           <w:lang w:val="es-MX"/>
@@ -417,6 +519,14 @@
         </w:rPr>
         <w:t xml:space="preserve"> </w:t>
       </w:r>
+      <w:r>
+        <w:rPr>
+          <w:sz w:val="28"/>
+          <w:lang w:val="es-MX"/>
+        </w:rPr>
+        <w:br/>
+        <w:t>No. Porque se llama primero sólo al crear la clase.</w:t>
+      </w:r>
     </w:p>
     <w:p>
       <w:pPr>
@@ -435,6 +545,7 @@
           <w:sz w:val="28"/>
           <w:lang w:val="es-MX"/>
         </w:rPr>
+        <w:lastRenderedPageBreak/>
         <w:t xml:space="preserve"> </w:t>
       </w:r>
       <w:r>
@@ -449,7 +560,14 @@
           <w:sz w:val="28"/>
           <w:lang w:val="es-MX"/>
         </w:rPr>
-        <w:t>¿Se puede llamar a un constructor estático con el operador “</w:t>
+        <w:t>¿Se puede llamar a un constructor e</w:t>
+      </w:r>
+      <w:r>
+        <w:rPr>
+          <w:sz w:val="28"/>
+          <w:lang w:val="es-MX"/>
+        </w:rPr>
+        <w:t>stático con el operador “</w:t>
       </w:r>
       <w:proofErr w:type="spellStart"/>
       <w:r>
@@ -465,7 +583,15 @@
           <w:sz w:val="28"/>
           <w:lang w:val="es-MX"/>
         </w:rPr>
-        <w:t xml:space="preserve">”? </w:t>
+        <w:t>”?</w:t>
+      </w:r>
+      <w:r>
+        <w:rPr>
+          <w:sz w:val="28"/>
+          <w:lang w:val="es-MX"/>
+        </w:rPr>
+        <w:br/>
+        <w:t>No. No pueden ser llamados desde ningún ámbito.</w:t>
       </w:r>
     </w:p>
     <w:p>
@@ -508,7 +634,8 @@
           <w:sz w:val="28"/>
           <w:lang w:val="es-MX"/>
         </w:rPr>
-        <w:tab/>
+        <w:br/>
+        <w:t>No. Solo se pueden llamar sobrecargas de constructores de la misma clase.</w:t>
       </w:r>
     </w:p>
     <w:p>
@@ -530,6 +657,21 @@
         </w:rPr>
         <w:t xml:space="preserve"> ¿Se puede sobrecargar a un constructor privado?</w:t>
       </w:r>
+      <w:r>
+        <w:rPr>
+          <w:sz w:val="28"/>
+          <w:lang w:val="es-MX"/>
+        </w:rPr>
+        <w:br/>
+        <w:t>Sí.</w:t>
+      </w:r>
+      <w:r>
+        <w:rPr>
+          <w:sz w:val="28"/>
+          <w:lang w:val="es-MX"/>
+        </w:rPr>
+        <w:t xml:space="preserve"> Sólo desde adentro de la clase.</w:t>
+      </w:r>
     </w:p>
     <w:p>
       <w:pPr>
@@ -566,6 +708,36 @@
         </w:rPr>
         <w:t>” a la hora de evitar repetir código o tareas en común entre los constructores? ¿Cuál?</w:t>
       </w:r>
+      <w:r>
+        <w:rPr>
+          <w:sz w:val="28"/>
+          <w:lang w:val="es-MX"/>
+        </w:rPr>
+        <w:br/>
+      </w:r>
+      <w:r>
+        <w:rPr>
+          <w:sz w:val="28"/>
+          <w:lang w:val="es-MX"/>
+        </w:rPr>
+        <w:t xml:space="preserve">Sí. Pueden llamar un método dentro de los </w:t>
+      </w:r>
+      <w:proofErr w:type="spellStart"/>
+      <w:r>
+        <w:rPr>
+          <w:sz w:val="28"/>
+          <w:lang w:val="es-MX"/>
+        </w:rPr>
+        <w:t>contructores</w:t>
+      </w:r>
+      <w:proofErr w:type="spellEnd"/>
+      <w:r>
+        <w:rPr>
+          <w:sz w:val="28"/>
+          <w:lang w:val="es-MX"/>
+        </w:rPr>
+        <w:t>.</w:t>
+      </w:r>
     </w:p>
     <w:p>
       <w:pPr>
@@ -714,6 +886,195 @@
     </w:p>
     <w:p>
       <w:pPr>
+        <w:pStyle w:val="Prrafodelista"/>
+        <w:rPr>
+          <w:sz w:val="28"/>
+          <w:lang w:val="es-MX"/>
+        </w:rPr>
+      </w:pPr>
+    </w:p>
+    <w:p>
+      <w:pPr>
+        <w:rPr>
+          <w:sz w:val="28"/>
+          <w:lang w:val="es-MX"/>
+        </w:rPr>
+      </w:pPr>
+      <w:r>
+        <w:rPr>
+          <w:sz w:val="28"/>
+          <w:lang w:val="es-MX"/>
+        </w:rPr>
+        <w:t xml:space="preserve"> </w:t>
+      </w:r>
+      <w:bookmarkStart w:id="0" w:name="_GoBack"/>
+      <w:bookmarkEnd w:id="0"/>
+      <w:r>
+        <w:rPr>
+          <w:sz w:val="28"/>
+          <w:lang w:val="es-MX"/>
+        </w:rPr>
+        <w:t>1. ¿Sólo los métodos y las clases pueden ser declarados como estáticos?</w:t>
+      </w:r>
+    </w:p>
+    <w:p>
+      <w:pPr>
+        <w:rPr>
+          <w:sz w:val="28"/>
+          <w:lang w:val="es-MX"/>
+        </w:rPr>
+      </w:pPr>
+    </w:p>
+    <w:p>
+      <w:pPr>
+        <w:rPr>
+          <w:sz w:val="28"/>
+          <w:lang w:val="es-MX"/>
+        </w:rPr>
+      </w:pPr>
+    </w:p>
+    <w:p>
+      <w:pPr>
+        <w:rPr>
+          <w:sz w:val="28"/>
+          <w:lang w:val="es-MX"/>
+        </w:rPr>
+      </w:pPr>
+      <w:r>
+        <w:rPr>
+          <w:sz w:val="28"/>
+          <w:lang w:val="es-MX"/>
+        </w:rPr>
+        <w:t>2. ¿Puedo tener miembros estáticos en clases no-estáticas?</w:t>
+      </w:r>
+    </w:p>
+    <w:p>
+      <w:pPr>
+        <w:rPr>
+          <w:sz w:val="28"/>
+          <w:lang w:val="es-MX"/>
+        </w:rPr>
+      </w:pPr>
+    </w:p>
+    <w:p>
+      <w:pPr>
+        <w:rPr>
+          <w:sz w:val="28"/>
+          <w:lang w:val="es-MX"/>
+        </w:rPr>
+      </w:pPr>
+    </w:p>
+    <w:p>
+      <w:pPr>
+        <w:rPr>
+          <w:sz w:val="28"/>
+          <w:lang w:val="es-MX"/>
+        </w:rPr>
+      </w:pPr>
+      <w:r>
+        <w:rPr>
+          <w:sz w:val="28"/>
+          <w:lang w:val="es-MX"/>
+        </w:rPr>
+        <w:t>3. ¿Puedo tener miembros no-estáticos en clases estáticas?</w:t>
+      </w:r>
+    </w:p>
+    <w:p>
+      <w:pPr>
+        <w:rPr>
+          <w:sz w:val="28"/>
+          <w:lang w:val="es-MX"/>
+        </w:rPr>
+      </w:pPr>
+      <w:r>
+        <w:rPr>
+          <w:sz w:val="28"/>
+          <w:lang w:val="es-MX"/>
+        </w:rPr>
+        <w:t>Sí</w:t>
+      </w:r>
+    </w:p>
+    <w:p>
+      <w:pPr>
+        <w:rPr>
+          <w:sz w:val="28"/>
+          <w:lang w:val="es-MX"/>
+        </w:rPr>
+      </w:pPr>
+    </w:p>
+    <w:p>
+      <w:pPr>
+        <w:rPr>
+          <w:sz w:val="28"/>
+          <w:lang w:val="es-MX"/>
+        </w:rPr>
+      </w:pPr>
+      <w:r>
+        <w:rPr>
+          <w:sz w:val="28"/>
+          <w:lang w:val="es-MX"/>
+        </w:rPr>
+        <w:t xml:space="preserve">4. </w:t>
+      </w:r>
+      <w:proofErr w:type="gramStart"/>
+      <w:r>
+        <w:rPr>
+          <w:sz w:val="28"/>
+          <w:lang w:val="es-MX"/>
+        </w:rPr>
+        <w:t>¿</w:t>
+      </w:r>
+      <w:proofErr w:type="gramEnd"/>
+      <w:r>
+        <w:rPr>
+          <w:sz w:val="28"/>
+          <w:lang w:val="es-MX"/>
+        </w:rPr>
+        <w:t>Necesito instanciar un objeto de esa clase para llamar a sus métodos</w:t>
+      </w:r>
+    </w:p>
+    <w:p>
+      <w:pPr>
+        <w:rPr>
+          <w:sz w:val="28"/>
+          <w:lang w:val="es-MX"/>
+        </w:rPr>
+      </w:pPr>
+      <w:proofErr w:type="gramStart"/>
+      <w:r>
+        <w:rPr>
+          <w:sz w:val="28"/>
+          <w:lang w:val="es-MX"/>
+        </w:rPr>
+        <w:t>estáticos</w:t>
+      </w:r>
+      <w:proofErr w:type="gramEnd"/>
+      <w:r>
+        <w:rPr>
+          <w:sz w:val="28"/>
+          <w:lang w:val="es-MX"/>
+        </w:rPr>
+        <w:t>?</w:t>
+      </w:r>
+    </w:p>
+    <w:p>
+      <w:pPr>
+        <w:rPr>
+          <w:sz w:val="28"/>
+          <w:lang w:val="es-MX"/>
+        </w:rPr>
+      </w:pPr>
+    </w:p>
+    <w:p>
+      <w:pPr>
+        <w:rPr>
+          <w:sz w:val="28"/>
+          <w:lang w:val="es-MX"/>
+        </w:rPr>
+      </w:pPr>
+    </w:p>
+    <w:p>
+      <w:pPr>
         <w:rPr>
           <w:sz w:val="28"/>
           <w:lang w:val="es-MX"/>
@@ -725,114 +1086,7 @@
           <w:lang w:val="es-MX"/>
         </w:rPr>
         <w:lastRenderedPageBreak/>
-        <w:t xml:space="preserve"> </w:t>
-      </w:r>
-      <w:r>
-        <w:rPr>
-          <w:sz w:val="28"/>
-          <w:lang w:val="es-MX"/>
-        </w:rPr>
-        <w:t>1. ¿Sólo los métodos y las clases pueden ser declarados como estáticos?</w:t>
-      </w:r>
-    </w:p>
-    <w:p>
-      <w:pPr>
-        <w:rPr>
-          <w:sz w:val="28"/>
-          <w:lang w:val="es-MX"/>
-        </w:rPr>
-      </w:pPr>
-    </w:p>
-    <w:p>
-      <w:pPr>
-        <w:rPr>
-          <w:sz w:val="28"/>
-          <w:lang w:val="es-MX"/>
-        </w:rPr>
-      </w:pPr>
-    </w:p>
-    <w:p>
-      <w:pPr>
-        <w:rPr>
-          <w:sz w:val="28"/>
-          <w:lang w:val="es-MX"/>
-        </w:rPr>
-      </w:pPr>
-      <w:r>
-        <w:rPr>
-          <w:sz w:val="28"/>
-          <w:lang w:val="es-MX"/>
-        </w:rPr>
-        <w:t>2. ¿Puedo tener miembros estáticos en clases no-estáticas?</w:t>
-      </w:r>
-    </w:p>
-    <w:p>
-      <w:pPr>
-        <w:rPr>
-          <w:sz w:val="28"/>
-          <w:lang w:val="es-MX"/>
-        </w:rPr>
-      </w:pPr>
-    </w:p>
-    <w:p>
-      <w:pPr>
-        <w:rPr>
-          <w:sz w:val="28"/>
-          <w:lang w:val="es-MX"/>
-        </w:rPr>
-      </w:pPr>
-    </w:p>
-    <w:p>
-      <w:pPr>
-        <w:rPr>
-          <w:sz w:val="28"/>
-          <w:lang w:val="es-MX"/>
-        </w:rPr>
-      </w:pPr>
-      <w:r>
-        <w:rPr>
-          <w:sz w:val="28"/>
-          <w:lang w:val="es-MX"/>
-        </w:rPr>
-        <w:t>3. ¿Puedo tener miembros no-estáticos en clases estáticas?</w:t>
-      </w:r>
-    </w:p>
-    <w:p>
-      <w:pPr>
-        <w:rPr>
-          <w:sz w:val="28"/>
-          <w:lang w:val="es-MX"/>
-        </w:rPr>
-      </w:pPr>
-      <w:r>
-        <w:rPr>
-          <w:sz w:val="28"/>
-          <w:lang w:val="es-MX"/>
-        </w:rPr>
-        <w:t>Sí</w:t>
-      </w:r>
-    </w:p>
-    <w:p>
-      <w:pPr>
-        <w:rPr>
-          <w:sz w:val="28"/>
-          <w:lang w:val="es-MX"/>
-        </w:rPr>
-      </w:pPr>
-    </w:p>
-    <w:p>
-      <w:pPr>
-        <w:rPr>
-          <w:sz w:val="28"/>
-          <w:lang w:val="es-MX"/>
-        </w:rPr>
-      </w:pPr>
-      <w:r>
-        <w:rPr>
-          <w:sz w:val="28"/>
-          <w:lang w:val="es-MX"/>
-        </w:rPr>
-        <w:t xml:space="preserve">4. </w:t>
+        <w:t xml:space="preserve">5. </w:t>
       </w:r>
       <w:proofErr w:type="gramStart"/>
       <w:r>
@@ -848,7 +1102,7 @@
           <w:sz w:val="28"/>
           <w:lang w:val="es-MX"/>
         </w:rPr>
-        <w:t>Necesito instanciar un objeto de esa clase para llamar a sus métodos</w:t>
+        <w:t>Cuántas copias existen de un campo estático y cuántas de uno no-estático</w:t>
       </w:r>
     </w:p>
     <w:p>
@@ -864,7 +1118,7 @@
           <w:sz w:val="28"/>
           <w:lang w:val="es-MX"/>
         </w:rPr>
-        <w:t>estáticos</w:t>
+        <w:t>cuando</w:t>
       </w:r>
       <w:proofErr w:type="gramEnd"/>
       <w:r>
@@ -872,77 +1126,6 @@
           <w:sz w:val="28"/>
           <w:lang w:val="es-MX"/>
         </w:rPr>
-        <w:t>?</w:t>
-      </w:r>
-    </w:p>
-    <w:p>
-      <w:pPr>
-        <w:rPr>
-          <w:sz w:val="28"/>
-          <w:lang w:val="es-MX"/>
-        </w:rPr>
-      </w:pPr>
-    </w:p>
-    <w:p>
-      <w:pPr>
-        <w:rPr>
-          <w:sz w:val="28"/>
-          <w:lang w:val="es-MX"/>
-        </w:rPr>
-      </w:pPr>
-    </w:p>
-    <w:p>
-      <w:pPr>
-        <w:rPr>
-          <w:sz w:val="28"/>
-          <w:lang w:val="es-MX"/>
-        </w:rPr>
-      </w:pPr>
-      <w:r>
-        <w:rPr>
-          <w:sz w:val="28"/>
-          <w:lang w:val="es-MX"/>
-        </w:rPr>
-        <w:t xml:space="preserve">5. </w:t>
-      </w:r>
-      <w:proofErr w:type="gramStart"/>
-      <w:r>
-        <w:rPr>
-          <w:sz w:val="28"/>
-          <w:lang w:val="es-MX"/>
-        </w:rPr>
-        <w:t>¿</w:t>
-      </w:r>
-      <w:proofErr w:type="gramEnd"/>
-      <w:r>
-        <w:rPr>
-          <w:sz w:val="28"/>
-          <w:lang w:val="es-MX"/>
-        </w:rPr>
-        <w:t>Cuántas copias existen de un campo estático y cuántas de uno no-estático</w:t>
-      </w:r>
-    </w:p>
-    <w:p>
-      <w:pPr>
-        <w:rPr>
-          <w:sz w:val="28"/>
-          <w:lang w:val="es-MX"/>
-        </w:rPr>
-      </w:pPr>
-      <w:proofErr w:type="gramStart"/>
-      <w:r>
-        <w:rPr>
-          <w:sz w:val="28"/>
-          <w:lang w:val="es-MX"/>
-        </w:rPr>
-        <w:t>cuando</w:t>
-      </w:r>
-      <w:proofErr w:type="gramEnd"/>
-      <w:r>
-        <w:rPr>
-          <w:sz w:val="28"/>
-          <w:lang w:val="es-MX"/>
-        </w:rPr>
         <w:t xml:space="preserve"> se crearon 5 instancias de la clase?</w:t>
       </w:r>
     </w:p>
@@ -1064,7 +1247,6 @@
           <w:sz w:val="28"/>
           <w:lang w:val="es-MX"/>
         </w:rPr>
-        <w:lastRenderedPageBreak/>
         <w:t>8. ¿Se puede acceder a la instancia de una clase</w:t>
       </w:r>
       <w:r>
@@ -1275,6 +1457,7 @@
           <w:sz w:val="28"/>
           <w:lang w:val="es-MX"/>
         </w:rPr>
+        <w:lastRenderedPageBreak/>
         <w:t>Sleep</w:t>
       </w:r>
       <w:proofErr w:type="spellEnd"/>
@@ -1370,8 +1553,6 @@
         </w:rPr>
         <w:t xml:space="preserve">, </w:t>
       </w:r>
-      <w:bookmarkStart w:id="0" w:name="_GoBack"/>
-      <w:bookmarkEnd w:id="0"/>
     </w:p>
     <w:sectPr>
       <w:pgSz w:w="12240" w:h="15840"/>

</xml_diff>